<commit_message>
updated table in and for README
</commit_message>
<xml_diff>
--- a/debs_files/Steps in Pipeline updated.docx
+++ b/debs_files/Steps in Pipeline updated.docx
@@ -3103,6 +3103,15 @@
                 <w:iCs/>
               </w:rPr>
             </w:pPr>
+            <w:r>
+              <w:rPr>
+                <w:b/>
+                <w:bCs/>
+                <w:i/>
+                <w:iCs/>
+              </w:rPr>
+              <w:t>00_search_overview_availability.csv</w:t>
+            </w:r>
           </w:p>
         </w:tc>
         <w:tc>
@@ -3118,6 +3127,69 @@
               </w:numPr>
               <w:cnfStyle w:val="000000000000" w:firstRow="0" w:lastRow="0" w:firstColumn="0" w:lastColumn="0" w:oddVBand="0" w:evenVBand="0" w:oddHBand="0" w:evenHBand="0" w:firstRowFirstColumn="0" w:firstRowLastColumn="0" w:lastRowFirstColumn="0" w:lastRowLastColumn="0"/>
             </w:pPr>
+            <w:r>
+              <w:t xml:space="preserve">Query </w:t>
+            </w:r>
+            <w:proofErr w:type="spellStart"/>
+            <w:r>
+              <w:t>ClinVar</w:t>
+            </w:r>
+            <w:proofErr w:type="spellEnd"/>
+            <w:r>
+              <w:t xml:space="preserve"> for information on each gene of interest and </w:t>
+            </w:r>
+            <w:r>
+              <w:t xml:space="preserve">download xml files with ids for all variants </w:t>
+            </w:r>
+            <w:r>
+              <w:t xml:space="preserve">via </w:t>
+            </w:r>
+            <w:proofErr w:type="spellStart"/>
+            <w:r>
+              <w:t>edirect</w:t>
+            </w:r>
+            <w:proofErr w:type="spellEnd"/>
+          </w:p>
+          <w:p>
+            <w:pPr>
+              <w:pStyle w:val="ListParagraph"/>
+              <w:numPr>
+                <w:ilvl w:val="0"/>
+                <w:numId w:val="1"/>
+              </w:numPr>
+              <w:cnfStyle w:val="000000000000" w:firstRow="0" w:lastRow="0" w:firstColumn="0" w:lastColumn="0" w:oddVBand="0" w:evenVBand="0" w:oddHBand="0" w:evenHBand="0" w:firstRowFirstColumn="0" w:firstRowLastColumn="0" w:lastRowFirstColumn="0" w:lastRowLastColumn="0"/>
+            </w:pPr>
+            <w:r>
+              <w:t>parse xml files</w:t>
+            </w:r>
+            <w:r>
+              <w:t xml:space="preserve"> with </w:t>
+            </w:r>
+            <w:proofErr w:type="spellStart"/>
+            <w:r>
+              <w:t>ClinVar</w:t>
+            </w:r>
+            <w:proofErr w:type="spellEnd"/>
+            <w:r>
+              <w:t xml:space="preserve"> ids</w:t>
+            </w:r>
+            <w:r>
+              <w:t xml:space="preserve"> and download/retrieve </w:t>
+            </w:r>
+            <w:r>
+              <w:t xml:space="preserve">.xml </w:t>
+            </w:r>
+            <w:r>
+              <w:t xml:space="preserve">data from </w:t>
+            </w:r>
+            <w:proofErr w:type="spellStart"/>
+            <w:r>
+              <w:t>ClinVar</w:t>
+            </w:r>
+            <w:proofErr w:type="spellEnd"/>
+            <w:r>
+              <w:t xml:space="preserve"> for all variant ids associated with a gene</w:t>
+            </w:r>
           </w:p>
         </w:tc>
         <w:tc>
@@ -3128,21 +3200,33 @@
             <w:pPr>
               <w:cnfStyle w:val="000000000000" w:firstRow="0" w:lastRow="0" w:firstColumn="0" w:lastColumn="0" w:oddVBand="0" w:evenVBand="0" w:oddHBand="0" w:evenHBand="0" w:firstRowFirstColumn="0" w:firstRowLastColumn="0" w:lastRowFirstColumn="0" w:lastRowLastColumn="0"/>
             </w:pPr>
-          </w:p>
-          <w:p>
-            <w:pPr>
-              <w:cnfStyle w:val="000000000000" w:firstRow="0" w:lastRow="0" w:firstColumn="0" w:lastColumn="0" w:oddVBand="0" w:evenVBand="0" w:oddHBand="0" w:evenHBand="0" w:firstRowFirstColumn="0" w:firstRowLastColumn="0" w:lastRowFirstColumn="0" w:lastRowLastColumn="0"/>
-            </w:pPr>
-          </w:p>
-          <w:p>
-            <w:pPr>
-              <w:cnfStyle w:val="000000000000" w:firstRow="0" w:lastRow="0" w:firstColumn="0" w:lastColumn="0" w:oddVBand="0" w:evenVBand="0" w:oddHBand="0" w:evenHBand="0" w:firstRowFirstColumn="0" w:firstRowLastColumn="0" w:lastRowFirstColumn="0" w:lastRowLastColumn="0"/>
-            </w:pPr>
-          </w:p>
-          <w:p>
-            <w:pPr>
-              <w:cnfStyle w:val="000000000000" w:firstRow="0" w:lastRow="0" w:firstColumn="0" w:lastColumn="0" w:oddVBand="0" w:evenVBand="0" w:oddHBand="0" w:evenHBand="0" w:firstRowFirstColumn="0" w:firstRowLastColumn="0" w:lastRowFirstColumn="0" w:lastRowLastColumn="0"/>
-            </w:pPr>
+            <w:r>
+              <w:t xml:space="preserve">- all xml files downloaded from </w:t>
+            </w:r>
+            <w:proofErr w:type="spellStart"/>
+            <w:r>
+              <w:t>ClinVar</w:t>
+            </w:r>
+            <w:proofErr w:type="spellEnd"/>
+            <w:r>
+              <w:t xml:space="preserve"> are stored in the newly created </w:t>
+            </w:r>
+            <w:proofErr w:type="spellStart"/>
+            <w:r>
+              <w:t>ClinVar_</w:t>
+            </w:r>
+            <w:proofErr w:type="gramStart"/>
+            <w:r>
+              <w:t>Annotations</w:t>
+            </w:r>
+            <w:proofErr w:type="spellEnd"/>
+            <w:proofErr w:type="gramEnd"/>
+            <w:r>
+              <w:t xml:space="preserve"> folder</w:t>
+            </w:r>
+            <w:r>
+              <w:t xml:space="preserve"> (a subfolder in the Results directory)</w:t>
+            </w:r>
           </w:p>
           <w:p>
             <w:pPr>
@@ -3294,6 +3378,15 @@
                 <w:iCs/>
               </w:rPr>
             </w:pPr>
+            <w:r>
+              <w:rPr>
+                <w:b/>
+                <w:bCs/>
+                <w:i/>
+                <w:iCs/>
+              </w:rPr>
+              <w:t>00_search_overview_availability.csv</w:t>
+            </w:r>
           </w:p>
         </w:tc>
         <w:tc>
@@ -3309,6 +3402,17 @@
               </w:numPr>
               <w:cnfStyle w:val="000000100000" w:firstRow="0" w:lastRow="0" w:firstColumn="0" w:lastColumn="0" w:oddVBand="0" w:evenVBand="0" w:oddHBand="1" w:evenHBand="0" w:firstRowFirstColumn="0" w:firstRowLastColumn="0" w:lastRowFirstColumn="0" w:lastRowLastColumn="0"/>
             </w:pPr>
+            <w:r>
+              <w:t xml:space="preserve">parse xml files and create a df with </w:t>
+            </w:r>
+            <w:proofErr w:type="spellStart"/>
+            <w:r>
+              <w:t>ClinVar</w:t>
+            </w:r>
+            <w:proofErr w:type="spellEnd"/>
+            <w:r>
+              <w:t xml:space="preserve"> information for all variants for all input genes</w:t>
+            </w:r>
           </w:p>
         </w:tc>
         <w:tc>
@@ -3319,6 +3423,49 @@
             <w:pPr>
               <w:cnfStyle w:val="000000100000" w:firstRow="0" w:lastRow="0" w:firstColumn="0" w:lastColumn="0" w:oddVBand="0" w:evenVBand="0" w:oddHBand="1" w:evenHBand="0" w:firstRowFirstColumn="0" w:firstRowLastColumn="0" w:lastRowFirstColumn="0" w:lastRowLastColumn="0"/>
             </w:pPr>
+            <w:r>
+              <w:t xml:space="preserve">- </w:t>
+            </w:r>
+            <w:r>
+              <w:rPr>
+                <w:b/>
+                <w:bCs/>
+                <w:i/>
+                <w:iCs/>
+              </w:rPr>
+              <w:t>10_ClinVar_Annotations.csv</w:t>
+            </w:r>
+            <w:r>
+              <w:t xml:space="preserve"> </w:t>
+            </w:r>
+          </w:p>
+          <w:p>
+            <w:pPr>
+              <w:cnfStyle w:val="000000100000" w:firstRow="0" w:lastRow="0" w:firstColumn="0" w:lastColumn="0" w:oddVBand="0" w:evenVBand="0" w:oddHBand="1" w:evenHBand="0" w:firstRowFirstColumn="0" w:firstRowLastColumn="0" w:lastRowFirstColumn="0" w:lastRowLastColumn="0"/>
+            </w:pPr>
+            <w:r>
+              <w:t>contain</w:t>
+            </w:r>
+            <w:r>
+              <w:t>s</w:t>
+            </w:r>
+            <w:r>
+              <w:t xml:space="preserve"> </w:t>
+            </w:r>
+            <w:proofErr w:type="spellStart"/>
+            <w:r>
+              <w:t>ClinVar</w:t>
+            </w:r>
+            <w:proofErr w:type="spellEnd"/>
+            <w:r>
+              <w:t xml:space="preserve"> Annotations for all variants in all </w:t>
+            </w:r>
+            <w:r>
+              <w:t xml:space="preserve">input </w:t>
+            </w:r>
+            <w:r>
+              <w:t>genes</w:t>
+            </w:r>
           </w:p>
           <w:p>
             <w:pPr>
@@ -3474,6 +3621,90 @@
                 <w:iCs/>
               </w:rPr>
             </w:pPr>
+            <w:r>
+              <w:rPr>
+                <w:b/>
+                <w:bCs/>
+                <w:i/>
+                <w:iCs/>
+              </w:rPr>
+              <w:t>09_best_structure_all_unique_combinations.csv</w:t>
+            </w:r>
+          </w:p>
+          <w:p>
+            <w:pPr>
+              <w:pStyle w:val="ListParagraph"/>
+              <w:numPr>
+                <w:ilvl w:val="0"/>
+                <w:numId w:val="1"/>
+              </w:numPr>
+              <w:cnfStyle w:val="000000000000" w:firstRow="0" w:lastRow="0" w:firstColumn="0" w:lastColumn="0" w:oddVBand="0" w:evenVBand="0" w:oddHBand="0" w:evenHBand="0" w:firstRowFirstColumn="0" w:firstRowLastColumn="0" w:lastRowFirstColumn="0" w:lastRowLastColumn="0"/>
+              <w:rPr>
+                <w:b/>
+                <w:bCs/>
+                <w:i/>
+                <w:iCs/>
+              </w:rPr>
+            </w:pPr>
+            <w:r>
+              <w:rPr>
+                <w:b/>
+                <w:bCs/>
+                <w:i/>
+                <w:iCs/>
+              </w:rPr>
+              <w:t>09_best_structure_any_mutation.csv</w:t>
+            </w:r>
+          </w:p>
+          <w:p>
+            <w:pPr>
+              <w:pStyle w:val="ListParagraph"/>
+              <w:numPr>
+                <w:ilvl w:val="0"/>
+                <w:numId w:val="1"/>
+              </w:numPr>
+              <w:cnfStyle w:val="000000000000" w:firstRow="0" w:lastRow="0" w:firstColumn="0" w:lastColumn="0" w:oddVBand="0" w:evenVBand="0" w:oddHBand="0" w:evenHBand="0" w:firstRowFirstColumn="0" w:firstRowLastColumn="0" w:lastRowFirstColumn="0" w:lastRowLastColumn="0"/>
+              <w:rPr>
+                <w:b/>
+                <w:bCs/>
+                <w:i/>
+                <w:iCs/>
+              </w:rPr>
+            </w:pPr>
+            <w:r>
+              <w:rPr>
+                <w:b/>
+                <w:bCs/>
+                <w:i/>
+                <w:iCs/>
+              </w:rPr>
+              <w:t>09_best_structure_per_point_mutation.csv</w:t>
+            </w:r>
+          </w:p>
+          <w:p>
+            <w:pPr>
+              <w:pStyle w:val="ListParagraph"/>
+              <w:numPr>
+                <w:ilvl w:val="0"/>
+                <w:numId w:val="1"/>
+              </w:numPr>
+              <w:cnfStyle w:val="000000000000" w:firstRow="0" w:lastRow="0" w:firstColumn="0" w:lastColumn="0" w:oddVBand="0" w:evenVBand="0" w:oddHBand="0" w:evenHBand="0" w:firstRowFirstColumn="0" w:firstRowLastColumn="0" w:lastRowFirstColumn="0" w:lastRowLastColumn="0"/>
+              <w:rPr>
+                <w:b/>
+                <w:bCs/>
+                <w:i/>
+                <w:iCs/>
+              </w:rPr>
+            </w:pPr>
+            <w:r>
+              <w:rPr>
+                <w:b/>
+                <w:bCs/>
+                <w:i/>
+                <w:iCs/>
+              </w:rPr>
+              <w:t xml:space="preserve"> 10_ClinVar_Annotations.csv</w:t>
+            </w:r>
           </w:p>
         </w:tc>
         <w:tc>
@@ -3489,6 +3720,39 @@
               </w:numPr>
               <w:cnfStyle w:val="000000000000" w:firstRow="0" w:lastRow="0" w:firstColumn="0" w:lastColumn="0" w:oddVBand="0" w:evenVBand="0" w:oddHBand="0" w:evenHBand="0" w:firstRowFirstColumn="0" w:firstRowLastColumn="0" w:lastRowFirstColumn="0" w:lastRowLastColumn="0"/>
             </w:pPr>
+            <w:r>
+              <w:t>add</w:t>
+            </w:r>
+            <w:r>
+              <w:t>s</w:t>
+            </w:r>
+            <w:r>
+              <w:t xml:space="preserve"> </w:t>
+            </w:r>
+            <w:proofErr w:type="spellStart"/>
+            <w:r>
+              <w:t>availalable</w:t>
+            </w:r>
+            <w:proofErr w:type="spellEnd"/>
+            <w:r>
+              <w:t xml:space="preserve"> </w:t>
+            </w:r>
+            <w:proofErr w:type="spellStart"/>
+            <w:r>
+              <w:t>ClinVar</w:t>
+            </w:r>
+            <w:proofErr w:type="spellEnd"/>
+            <w:r>
+              <w:t xml:space="preserve"> annotations to all three </w:t>
+            </w:r>
+            <w:proofErr w:type="spellStart"/>
+            <w:r>
+              <w:t>best_structure</w:t>
+            </w:r>
+            <w:proofErr w:type="spellEnd"/>
+            <w:r>
+              <w:t xml:space="preserve"> tables</w:t>
+            </w:r>
           </w:p>
         </w:tc>
         <w:tc>
@@ -3497,68 +3761,128 @@
           </w:tcPr>
           <w:p>
             <w:pPr>
-              <w:cnfStyle w:val="000000000000" w:firstRow="0" w:lastRow="0" w:firstColumn="0" w:lastColumn="0" w:oddVBand="0" w:evenVBand="0" w:oddHBand="0" w:evenHBand="0" w:firstRowFirstColumn="0" w:firstRowLastColumn="0" w:lastRowFirstColumn="0" w:lastRowLastColumn="0"/>
-            </w:pPr>
-          </w:p>
-          <w:p>
-            <w:pPr>
-              <w:cnfStyle w:val="000000000000" w:firstRow="0" w:lastRow="0" w:firstColumn="0" w:lastColumn="0" w:oddVBand="0" w:evenVBand="0" w:oddHBand="0" w:evenHBand="0" w:firstRowFirstColumn="0" w:firstRowLastColumn="0" w:lastRowFirstColumn="0" w:lastRowLastColumn="0"/>
-            </w:pPr>
-          </w:p>
-          <w:p>
-            <w:pPr>
-              <w:cnfStyle w:val="000000000000" w:firstRow="0" w:lastRow="0" w:firstColumn="0" w:lastColumn="0" w:oddVBand="0" w:evenVBand="0" w:oddHBand="0" w:evenHBand="0" w:firstRowFirstColumn="0" w:firstRowLastColumn="0" w:lastRowFirstColumn="0" w:lastRowLastColumn="0"/>
-            </w:pPr>
-          </w:p>
-          <w:p>
-            <w:pPr>
-              <w:cnfStyle w:val="000000000000" w:firstRow="0" w:lastRow="0" w:firstColumn="0" w:lastColumn="0" w:oddVBand="0" w:evenVBand="0" w:oddHBand="0" w:evenHBand="0" w:firstRowFirstColumn="0" w:firstRowLastColumn="0" w:lastRowFirstColumn="0" w:lastRowLastColumn="0"/>
-            </w:pPr>
-          </w:p>
-          <w:p>
-            <w:pPr>
-              <w:cnfStyle w:val="000000000000" w:firstRow="0" w:lastRow="0" w:firstColumn="0" w:lastColumn="0" w:oddVBand="0" w:evenVBand="0" w:oddHBand="0" w:evenHBand="0" w:firstRowFirstColumn="0" w:firstRowLastColumn="0" w:lastRowFirstColumn="0" w:lastRowLastColumn="0"/>
-            </w:pPr>
-          </w:p>
-          <w:p>
-            <w:pPr>
-              <w:cnfStyle w:val="000000000000" w:firstRow="0" w:lastRow="0" w:firstColumn="0" w:lastColumn="0" w:oddVBand="0" w:evenVBand="0" w:oddHBand="0" w:evenHBand="0" w:firstRowFirstColumn="0" w:firstRowLastColumn="0" w:lastRowFirstColumn="0" w:lastRowLastColumn="0"/>
-            </w:pPr>
-          </w:p>
-          <w:p>
-            <w:pPr>
-              <w:cnfStyle w:val="000000000000" w:firstRow="0" w:lastRow="0" w:firstColumn="0" w:lastColumn="0" w:oddVBand="0" w:evenVBand="0" w:oddHBand="0" w:evenHBand="0" w:firstRowFirstColumn="0" w:firstRowLastColumn="0" w:lastRowFirstColumn="0" w:lastRowLastColumn="0"/>
-            </w:pPr>
-          </w:p>
-          <w:p>
-            <w:pPr>
-              <w:cnfStyle w:val="000000000000" w:firstRow="0" w:lastRow="0" w:firstColumn="0" w:lastColumn="0" w:oddVBand="0" w:evenVBand="0" w:oddHBand="0" w:evenHBand="0" w:firstRowFirstColumn="0" w:firstRowLastColumn="0" w:lastRowFirstColumn="0" w:lastRowLastColumn="0"/>
-            </w:pPr>
-          </w:p>
-          <w:p>
-            <w:pPr>
-              <w:cnfStyle w:val="000000000000" w:firstRow="0" w:lastRow="0" w:firstColumn="0" w:lastColumn="0" w:oddVBand="0" w:evenVBand="0" w:oddHBand="0" w:evenHBand="0" w:firstRowFirstColumn="0" w:firstRowLastColumn="0" w:lastRowFirstColumn="0" w:lastRowLastColumn="0"/>
-            </w:pPr>
-          </w:p>
-          <w:p>
-            <w:pPr>
-              <w:cnfStyle w:val="000000000000" w:firstRow="0" w:lastRow="0" w:firstColumn="0" w:lastColumn="0" w:oddVBand="0" w:evenVBand="0" w:oddHBand="0" w:evenHBand="0" w:firstRowFirstColumn="0" w:firstRowLastColumn="0" w:lastRowFirstColumn="0" w:lastRowLastColumn="0"/>
-            </w:pPr>
-          </w:p>
-          <w:p>
-            <w:pPr>
-              <w:cnfStyle w:val="000000000000" w:firstRow="0" w:lastRow="0" w:firstColumn="0" w:lastColumn="0" w:oddVBand="0" w:evenVBand="0" w:oddHBand="0" w:evenHBand="0" w:firstRowFirstColumn="0" w:firstRowLastColumn="0" w:lastRowFirstColumn="0" w:lastRowLastColumn="0"/>
-            </w:pPr>
-          </w:p>
-          <w:p>
-            <w:pPr>
-              <w:cnfStyle w:val="000000000000" w:firstRow="0" w:lastRow="0" w:firstColumn="0" w:lastColumn="0" w:oddVBand="0" w:evenVBand="0" w:oddHBand="0" w:evenHBand="0" w:firstRowFirstColumn="0" w:firstRowLastColumn="0" w:lastRowFirstColumn="0" w:lastRowLastColumn="0"/>
-            </w:pPr>
-          </w:p>
-          <w:p>
-            <w:pPr>
-              <w:cnfStyle w:val="000000000000" w:firstRow="0" w:lastRow="0" w:firstColumn="0" w:lastColumn="0" w:oddVBand="0" w:evenVBand="0" w:oddHBand="0" w:evenHBand="0" w:firstRowFirstColumn="0" w:firstRowLastColumn="0" w:lastRowFirstColumn="0" w:lastRowLastColumn="0"/>
-            </w:pPr>
+              <w:pStyle w:val="ListParagraph"/>
+              <w:numPr>
+                <w:ilvl w:val="0"/>
+                <w:numId w:val="1"/>
+              </w:numPr>
+              <w:cnfStyle w:val="000000000000" w:firstRow="0" w:lastRow="0" w:firstColumn="0" w:lastColumn="0" w:oddVBand="0" w:evenVBand="0" w:oddHBand="0" w:evenHBand="0" w:firstRowFirstColumn="0" w:firstRowLastColumn="0" w:lastRowFirstColumn="0" w:lastRowLastColumn="0"/>
+            </w:pPr>
+            <w:r>
+              <w:rPr>
+                <w:b/>
+                <w:bCs/>
+                <w:i/>
+                <w:iCs/>
+              </w:rPr>
+              <w:t>11_best_structure_all_unique_combinations.csv</w:t>
+            </w:r>
+            <w:r>
+              <w:t xml:space="preserve"> </w:t>
+            </w:r>
+            <w:r>
+              <w:br/>
+            </w:r>
+            <w:r>
+              <w:t>lists best structure for all unique mismatch combinations for all genes</w:t>
+            </w:r>
+            <w:r>
+              <w:t xml:space="preserve"> </w:t>
+            </w:r>
+            <w:r>
+              <w:t xml:space="preserve">(incl. </w:t>
+            </w:r>
+            <w:proofErr w:type="spellStart"/>
+            <w:r>
+              <w:t>ClinVar</w:t>
+            </w:r>
+            <w:proofErr w:type="spellEnd"/>
+            <w:r>
+              <w:t xml:space="preserve"> annotations)</w:t>
+            </w:r>
+          </w:p>
+          <w:p>
+            <w:pPr>
+              <w:pStyle w:val="ListParagraph"/>
+              <w:numPr>
+                <w:ilvl w:val="0"/>
+                <w:numId w:val="1"/>
+              </w:numPr>
+              <w:cnfStyle w:val="000000000000" w:firstRow="0" w:lastRow="0" w:firstColumn="0" w:lastColumn="0" w:oddVBand="0" w:evenVBand="0" w:oddHBand="0" w:evenHBand="0" w:firstRowFirstColumn="0" w:firstRowLastColumn="0" w:lastRowFirstColumn="0" w:lastRowLastColumn="0"/>
+            </w:pPr>
+            <w:r>
+              <w:rPr>
+                <w:b/>
+                <w:bCs/>
+                <w:i/>
+                <w:iCs/>
+              </w:rPr>
+              <w:t>11_best_structure_any_mutation.csv)</w:t>
+            </w:r>
+            <w:r>
+              <w:br/>
+            </w:r>
+            <w:r>
+              <w:t xml:space="preserve">lists best structure for any mismatch for all genes regardless of other mismatches in this </w:t>
+            </w:r>
+            <w:proofErr w:type="gramStart"/>
+            <w:r>
+              <w:t>structure(</w:t>
+            </w:r>
+            <w:proofErr w:type="gramEnd"/>
+            <w:r>
+              <w:t xml:space="preserve">incl. </w:t>
+            </w:r>
+            <w:proofErr w:type="spellStart"/>
+            <w:r>
+              <w:t>ClinVar</w:t>
+            </w:r>
+            <w:proofErr w:type="spellEnd"/>
+            <w:r>
+              <w:t xml:space="preserve"> annotations</w:t>
+            </w:r>
+          </w:p>
+          <w:p>
+            <w:pPr>
+              <w:pStyle w:val="ListParagraph"/>
+              <w:numPr>
+                <w:ilvl w:val="0"/>
+                <w:numId w:val="1"/>
+              </w:numPr>
+              <w:cnfStyle w:val="000000000000" w:firstRow="0" w:lastRow="0" w:firstColumn="0" w:lastColumn="0" w:oddVBand="0" w:evenVBand="0" w:oddHBand="0" w:evenHBand="0" w:firstRowFirstColumn="0" w:firstRowLastColumn="0" w:lastRowFirstColumn="0" w:lastRowLastColumn="0"/>
+            </w:pPr>
+            <w:r>
+              <w:rPr>
+                <w:b/>
+                <w:bCs/>
+                <w:i/>
+                <w:iCs/>
+              </w:rPr>
+              <w:t>11_best_structure_per_point_mutation.csv</w:t>
+            </w:r>
+            <w:r>
+              <w:rPr>
+                <w:b/>
+                <w:bCs/>
+                <w:i/>
+                <w:iCs/>
+              </w:rPr>
+              <w:br/>
+            </w:r>
+            <w:r>
+              <w:t>l</w:t>
+            </w:r>
+            <w:r>
+              <w:t xml:space="preserve">ists best structure for each point mutation (one mutation per structure) in all genes (incl. </w:t>
+            </w:r>
+            <w:proofErr w:type="spellStart"/>
+            <w:r>
+              <w:t>ClinVar</w:t>
+            </w:r>
+            <w:proofErr w:type="spellEnd"/>
+            <w:r>
+              <w:t xml:space="preserve"> annotations)</w:t>
+            </w:r>
           </w:p>
           <w:p>
             <w:pPr>

</xml_diff>